<commit_message>
Adding more content to the write up
</commit_message>
<xml_diff>
--- a/ROBLOX ELT Project Documentation.docx
+++ b/ROBLOX ELT Project Documentation.docx
@@ -352,9 +352,16 @@
       </w:pPr>
       <w:r>
         <w:rPr>
-          <w:rtl w:val="0"/>
-        </w:rPr>
-        <w:t xml:space="preserve">MongoDB - easier access for the end user but the query needs to be 100% accurate in order to be used</w:t>
+          <w:highlight w:val="yellow"/>
+          <w:rtl w:val="0"/>
+        </w:rPr>
+        <w:t xml:space="preserve">MongoDB</w:t>
+      </w:r>
+      <w:r>
+        <w:rPr>
+          <w:rtl w:val="0"/>
+        </w:rPr>
+        <w:t xml:space="preserve"> - easier access for the end user but the query needs to be 100% accurate in order to be used</w:t>
       </w:r>
     </w:p>
     <w:p>
@@ -423,7 +430,7 @@
     </w:p>
     <w:p>
       <w:pPr>
-        <w:pStyle w:val="Heading2"/>
+        <w:pStyle w:val="Heading1"/>
         <w:rPr/>
       </w:pPr>
       <w:bookmarkStart w:colFirst="0" w:colLast="0" w:name="_czginww5gw4g" w:id="2"/>
@@ -551,7 +558,43 @@
         <w:rPr>
           <w:rtl w:val="0"/>
         </w:rPr>
-        <w:t xml:space="preserve">Most Earning</w:t>
+        <w:t xml:space="preserve">Top Rated </w:t>
+      </w:r>
+    </w:p>
+    <w:p>
+      <w:pPr>
+        <w:numPr>
+          <w:ilvl w:val="0"/>
+          <w:numId w:val="3"/>
+        </w:numPr>
+        <w:ind w:left="1440" w:hanging="360"/>
+        <w:rPr>
+          <w:u w:val="none"/>
+        </w:rPr>
+      </w:pPr>
+      <w:r>
+        <w:rPr>
+          <w:rtl w:val="0"/>
+        </w:rPr>
+        <w:t xml:space="preserve">Learn &amp; Explore</w:t>
+      </w:r>
+    </w:p>
+    <w:p>
+      <w:pPr>
+        <w:numPr>
+          <w:ilvl w:val="0"/>
+          <w:numId w:val="3"/>
+        </w:numPr>
+        <w:ind w:left="1440" w:hanging="360"/>
+        <w:rPr>
+          <w:u w:val="none"/>
+        </w:rPr>
+      </w:pPr>
+      <w:r>
+        <w:rPr>
+          <w:rtl w:val="0"/>
+        </w:rPr>
+        <w:t xml:space="preserve">(ETC.)</w:t>
       </w:r>
     </w:p>
     <w:p>
@@ -563,7 +606,7 @@
         <w:rPr>
           <w:rtl w:val="0"/>
         </w:rPr>
-        <w:t xml:space="preserve">We will select from only one category to simplify our query</w:t>
+        <w:t xml:space="preserve">We will scrape information from only one category to limit the scope of our project. After discussing which category we want to examine, we focused on the Most Engaging category. Games from the Most Engaging category are the games that will likely draw in the most players, be most enjoyable and lead to the largest usage of our service to learn the fun games.</w:t>
       </w:r>
     </w:p>
     <w:p>
@@ -586,7 +629,7 @@
         <w:rPr>
           <w:rtl w:val="0"/>
         </w:rPr>
-        <w:t xml:space="preserve">Most Engaging category (most people, typically most enjoyable and will lead to a larger usage of our service to learn these fun games).</w:t>
+        <w:t xml:space="preserve">We pulled the URL for the Most Engaging category as our baseline URL. Since we are scraping the Roblox site, we will need to use splinter to browse the website. We created a beautiful soup item with the results of our web scrape. Once prettified, we identified the “game-card game-tile” class as the class that would provide us with the key information about the top games within the category. </w:t>
       </w:r>
     </w:p>
     <w:p>
@@ -609,6 +652,245 @@
         <w:rPr>
           <w:rtl w:val="0"/>
         </w:rPr>
+        <w:t xml:space="preserve">Once we have the results of our scrape in the beautiful soup object, we identified the following key information:</w:t>
+      </w:r>
+    </w:p>
+    <w:p>
+      <w:pPr>
+        <w:numPr>
+          <w:ilvl w:val="0"/>
+          <w:numId w:val="4"/>
+        </w:numPr>
+        <w:ind w:left="720" w:hanging="360"/>
+        <w:rPr>
+          <w:u w:val="none"/>
+        </w:rPr>
+      </w:pPr>
+      <w:r>
+        <w:rPr>
+          <w:rtl w:val="0"/>
+        </w:rPr>
+        <w:t xml:space="preserve">Game title</w:t>
+      </w:r>
+    </w:p>
+    <w:p>
+      <w:pPr>
+        <w:numPr>
+          <w:ilvl w:val="0"/>
+          <w:numId w:val="4"/>
+        </w:numPr>
+        <w:ind w:left="720" w:hanging="360"/>
+        <w:rPr>
+          <w:u w:val="none"/>
+        </w:rPr>
+      </w:pPr>
+      <w:r>
+        <w:rPr>
+          <w:rtl w:val="0"/>
+        </w:rPr>
+        <w:t xml:space="preserve">Number of users</w:t>
+      </w:r>
+    </w:p>
+    <w:p>
+      <w:pPr>
+        <w:numPr>
+          <w:ilvl w:val="0"/>
+          <w:numId w:val="4"/>
+        </w:numPr>
+        <w:ind w:left="720" w:hanging="360"/>
+        <w:rPr>
+          <w:u w:val="none"/>
+        </w:rPr>
+      </w:pPr>
+      <w:r>
+        <w:rPr>
+          <w:rtl w:val="0"/>
+        </w:rPr>
+        <w:t xml:space="preserve">Overall rating</w:t>
+      </w:r>
+    </w:p>
+    <w:p>
+      <w:pPr>
+        <w:numPr>
+          <w:ilvl w:val="0"/>
+          <w:numId w:val="4"/>
+        </w:numPr>
+        <w:ind w:left="720" w:hanging="360"/>
+        <w:rPr>
+          <w:u w:val="none"/>
+        </w:rPr>
+      </w:pPr>
+      <w:r>
+        <w:rPr>
+          <w:rtl w:val="0"/>
+        </w:rPr>
+        <w:t xml:space="preserve">A link to the game</w:t>
+      </w:r>
+    </w:p>
+    <w:p>
+      <w:pPr>
+        <w:numPr>
+          <w:ilvl w:val="0"/>
+          <w:numId w:val="4"/>
+        </w:numPr>
+        <w:ind w:left="720" w:hanging="360"/>
+        <w:rPr>
+          <w:u w:val="none"/>
+        </w:rPr>
+      </w:pPr>
+      <w:r>
+        <w:rPr>
+          <w:rtl w:val="0"/>
+        </w:rPr>
+        <w:t xml:space="preserve">A image of the game</w:t>
+      </w:r>
+    </w:p>
+    <w:p>
+      <w:pPr>
+        <w:rPr/>
+      </w:pPr>
+      <w:r>
+        <w:rPr>
+          <w:rtl w:val="0"/>
+        </w:rPr>
+        <w:t xml:space="preserve">However, the information we gathered from the object isn’t always complete so we filtered our results further to only include the games that had all of the following:</w:t>
+      </w:r>
+    </w:p>
+    <w:p>
+      <w:pPr>
+        <w:numPr>
+          <w:ilvl w:val="0"/>
+          <w:numId w:val="6"/>
+        </w:numPr>
+        <w:ind w:left="720" w:hanging="360"/>
+        <w:rPr>
+          <w:u w:val="none"/>
+        </w:rPr>
+      </w:pPr>
+      <w:r>
+        <w:rPr>
+          <w:rtl w:val="0"/>
+        </w:rPr>
+        <w:t xml:space="preserve">Game title</w:t>
+      </w:r>
+    </w:p>
+    <w:p>
+      <w:pPr>
+        <w:numPr>
+          <w:ilvl w:val="0"/>
+          <w:numId w:val="6"/>
+        </w:numPr>
+        <w:ind w:left="720" w:hanging="360"/>
+        <w:rPr>
+          <w:u w:val="none"/>
+        </w:rPr>
+      </w:pPr>
+      <w:r>
+        <w:rPr>
+          <w:rtl w:val="0"/>
+        </w:rPr>
+        <w:t xml:space="preserve">Number of users</w:t>
+      </w:r>
+    </w:p>
+    <w:p>
+      <w:pPr>
+        <w:numPr>
+          <w:ilvl w:val="0"/>
+          <w:numId w:val="6"/>
+        </w:numPr>
+        <w:ind w:left="720" w:hanging="360"/>
+        <w:rPr>
+          <w:u w:val="none"/>
+        </w:rPr>
+      </w:pPr>
+      <w:r>
+        <w:rPr>
+          <w:rtl w:val="0"/>
+        </w:rPr>
+        <w:t xml:space="preserve">Overall rating</w:t>
+      </w:r>
+    </w:p>
+    <w:p>
+      <w:pPr>
+        <w:numPr>
+          <w:ilvl w:val="0"/>
+          <w:numId w:val="6"/>
+        </w:numPr>
+        <w:ind w:left="720" w:hanging="360"/>
+        <w:rPr>
+          <w:u w:val="none"/>
+        </w:rPr>
+      </w:pPr>
+      <w:r>
+        <w:rPr>
+          <w:rtl w:val="0"/>
+        </w:rPr>
+        <w:t xml:space="preserve">A link to the game</w:t>
+      </w:r>
+    </w:p>
+    <w:p>
+      <w:pPr>
+        <w:rPr/>
+      </w:pPr>
+      <w:r>
+        <w:rPr>
+          <w:rtl w:val="0"/>
+        </w:rPr>
+      </w:r>
+    </w:p>
+    <w:p>
+      <w:pPr>
+        <w:rPr/>
+      </w:pPr>
+      <w:r>
+        <w:rPr>
+          <w:rtl w:val="0"/>
+        </w:rPr>
+        <w:t xml:space="preserve">With the finalized and filtered list of game results, we created a pandas dataframe to further manipulate the results. The results of the beautiful soup object kicked out the overall rating of each game as a percent liked vs disliked and the number of users with a formatting of a thousand users reflected as 1K. This information is useful to our end user, but we want to show the rating on a scale from 1 to 100 and show the overall </w:t>
+      </w:r>
+    </w:p>
+    <w:p>
+      <w:pPr>
+        <w:rPr/>
+      </w:pPr>
+      <w:r>
+        <w:rPr>
+          <w:rtl w:val="0"/>
+        </w:rPr>
+      </w:r>
+    </w:p>
+    <w:p>
+      <w:pPr>
+        <w:ind w:left="0" w:firstLine="0"/>
+        <w:rPr/>
+      </w:pPr>
+      <w:r>
+        <w:rPr>
+          <w:rtl w:val="0"/>
+        </w:rPr>
+        <w:t xml:space="preserve">Most Engaging category (most people, typically most enjoyable and will lead to a larger usage of our service to learn these fun games). </w:t>
+      </w:r>
+    </w:p>
+    <w:p>
+      <w:pPr>
+        <w:ind w:left="0" w:firstLine="0"/>
+        <w:rPr/>
+      </w:pPr>
+      <w:r>
+        <w:rPr>
+          <w:rtl w:val="0"/>
+        </w:rPr>
+      </w:r>
+    </w:p>
+    <w:p>
+      <w:pPr>
+        <w:ind w:left="0" w:firstLine="0"/>
+        <w:rPr/>
+      </w:pPr>
+      <w:r>
+        <w:rPr>
+          <w:rtl w:val="0"/>
+        </w:rPr>
         <w:t xml:space="preserve">Roblox gives us a large list of the most engaging, we will only scrape for the </w:t>
       </w:r>
     </w:p>
@@ -660,7 +942,7 @@
     </w:p>
     <w:p>
       <w:pPr>
-        <w:pStyle w:val="Heading2"/>
+        <w:pStyle w:val="Heading1"/>
         <w:rPr/>
       </w:pPr>
       <w:bookmarkStart w:colFirst="0" w:colLast="0" w:name="_lztbf150di3m" w:id="3"/>
@@ -837,7 +1119,7 @@
       <w:pPr>
         <w:numPr>
           <w:ilvl w:val="0"/>
-          <w:numId w:val="4"/>
+          <w:numId w:val="5"/>
         </w:numPr>
         <w:ind w:left="720" w:hanging="360"/>
         <w:rPr>
@@ -855,7 +1137,7 @@
       <w:pPr>
         <w:numPr>
           <w:ilvl w:val="0"/>
-          <w:numId w:val="4"/>
+          <w:numId w:val="5"/>
         </w:numPr>
         <w:ind w:left="720" w:hanging="360"/>
         <w:rPr>
@@ -873,7 +1155,7 @@
       <w:pPr>
         <w:numPr>
           <w:ilvl w:val="0"/>
-          <w:numId w:val="4"/>
+          <w:numId w:val="5"/>
         </w:numPr>
         <w:ind w:left="720" w:hanging="360"/>
         <w:rPr>
@@ -891,7 +1173,7 @@
       <w:pPr>
         <w:numPr>
           <w:ilvl w:val="0"/>
-          <w:numId w:val="4"/>
+          <w:numId w:val="5"/>
         </w:numPr>
         <w:ind w:left="720" w:hanging="360"/>
         <w:rPr>
@@ -903,6 +1185,92 @@
           <w:rtl w:val="0"/>
         </w:rPr>
         <w:t xml:space="preserve">The publication date of the video</w:t>
+      </w:r>
+    </w:p>
+    <w:p>
+      <w:pPr>
+        <w:rPr/>
+      </w:pPr>
+      <w:r>
+        <w:rPr>
+          <w:rtl w:val="0"/>
+        </w:rPr>
+      </w:r>
+    </w:p>
+    <w:p>
+      <w:pPr>
+        <w:rPr/>
+      </w:pPr>
+      <w:r>
+        <w:rPr>
+          <w:rtl w:val="0"/>
+        </w:rPr>
+      </w:r>
+    </w:p>
+    <w:p>
+      <w:pPr>
+        <w:rPr/>
+      </w:pPr>
+      <w:r>
+        <w:rPr>
+          <w:b w:val="1"/>
+          <w:rtl w:val="0"/>
+        </w:rPr>
+        <w:t xml:space="preserve">E</w:t>
+      </w:r>
+      <w:r>
+        <w:rPr>
+          <w:rtl w:val="0"/>
+        </w:rPr>
+        <w:t xml:space="preserve">xtract: your original data sources and how the data was formatted (CSV, JSON, pgAdmin 4, etc).</w:t>
+        <w:br w:type="textWrapping"/>
+      </w:r>
+    </w:p>
+    <w:p>
+      <w:pPr>
+        <w:rPr/>
+      </w:pPr>
+      <w:r>
+        <w:rPr>
+          <w:b w:val="1"/>
+          <w:rtl w:val="0"/>
+        </w:rPr>
+        <w:t xml:space="preserve">T</w:t>
+      </w:r>
+      <w:r>
+        <w:rPr>
+          <w:rtl w:val="0"/>
+        </w:rPr>
+        <w:t xml:space="preserve">ransform: what data cleaning or transformation was required.</w:t>
+        <w:br w:type="textWrapping"/>
+      </w:r>
+    </w:p>
+    <w:p>
+      <w:pPr>
+        <w:rPr/>
+      </w:pPr>
+      <w:r>
+        <w:rPr>
+          <w:b w:val="1"/>
+          <w:rtl w:val="0"/>
+        </w:rPr>
+        <w:t xml:space="preserve">L</w:t>
+      </w:r>
+      <w:r>
+        <w:rPr>
+          <w:rtl w:val="0"/>
+        </w:rPr>
+        <w:t xml:space="preserve">oad: the final database, tables/collections, and why this was chosen.</w:t>
+      </w:r>
+    </w:p>
+    <w:p>
+      <w:pPr>
+        <w:rPr/>
+      </w:pPr>
+      <w:r>
+        <w:rPr>
+          <w:rtl w:val="0"/>
+        </w:rPr>
       </w:r>
     </w:p>
     <w:sectPr>
@@ -1356,6 +1724,226 @@
       </w:rPr>
     </w:lvl>
   </w:abstractNum>
+  <w:abstractNum w:abstractNumId="5">
+    <w:lvl w:ilvl="0">
+      <w:start w:val="1"/>
+      <w:numFmt w:val="bullet"/>
+      <w:lvlText w:val="●"/>
+      <w:lvlJc w:val="left"/>
+      <w:pPr>
+        <w:ind w:left="720" w:hanging="360"/>
+      </w:pPr>
+      <w:rPr>
+        <w:u w:val="none"/>
+      </w:rPr>
+    </w:lvl>
+    <w:lvl w:ilvl="1">
+      <w:start w:val="1"/>
+      <w:numFmt w:val="bullet"/>
+      <w:lvlText w:val="○"/>
+      <w:lvlJc w:val="left"/>
+      <w:pPr>
+        <w:ind w:left="1440" w:hanging="360"/>
+      </w:pPr>
+      <w:rPr>
+        <w:u w:val="none"/>
+      </w:rPr>
+    </w:lvl>
+    <w:lvl w:ilvl="2">
+      <w:start w:val="1"/>
+      <w:numFmt w:val="bullet"/>
+      <w:lvlText w:val="■"/>
+      <w:lvlJc w:val="left"/>
+      <w:pPr>
+        <w:ind w:left="2160" w:hanging="360"/>
+      </w:pPr>
+      <w:rPr>
+        <w:u w:val="none"/>
+      </w:rPr>
+    </w:lvl>
+    <w:lvl w:ilvl="3">
+      <w:start w:val="1"/>
+      <w:numFmt w:val="bullet"/>
+      <w:lvlText w:val="●"/>
+      <w:lvlJc w:val="left"/>
+      <w:pPr>
+        <w:ind w:left="2880" w:hanging="360"/>
+      </w:pPr>
+      <w:rPr>
+        <w:u w:val="none"/>
+      </w:rPr>
+    </w:lvl>
+    <w:lvl w:ilvl="4">
+      <w:start w:val="1"/>
+      <w:numFmt w:val="bullet"/>
+      <w:lvlText w:val="○"/>
+      <w:lvlJc w:val="left"/>
+      <w:pPr>
+        <w:ind w:left="3600" w:hanging="360"/>
+      </w:pPr>
+      <w:rPr>
+        <w:u w:val="none"/>
+      </w:rPr>
+    </w:lvl>
+    <w:lvl w:ilvl="5">
+      <w:start w:val="1"/>
+      <w:numFmt w:val="bullet"/>
+      <w:lvlText w:val="■"/>
+      <w:lvlJc w:val="left"/>
+      <w:pPr>
+        <w:ind w:left="4320" w:hanging="360"/>
+      </w:pPr>
+      <w:rPr>
+        <w:u w:val="none"/>
+      </w:rPr>
+    </w:lvl>
+    <w:lvl w:ilvl="6">
+      <w:start w:val="1"/>
+      <w:numFmt w:val="bullet"/>
+      <w:lvlText w:val="●"/>
+      <w:lvlJc w:val="left"/>
+      <w:pPr>
+        <w:ind w:left="5040" w:hanging="360"/>
+      </w:pPr>
+      <w:rPr>
+        <w:u w:val="none"/>
+      </w:rPr>
+    </w:lvl>
+    <w:lvl w:ilvl="7">
+      <w:start w:val="1"/>
+      <w:numFmt w:val="bullet"/>
+      <w:lvlText w:val="○"/>
+      <w:lvlJc w:val="left"/>
+      <w:pPr>
+        <w:ind w:left="5760" w:hanging="360"/>
+      </w:pPr>
+      <w:rPr>
+        <w:u w:val="none"/>
+      </w:rPr>
+    </w:lvl>
+    <w:lvl w:ilvl="8">
+      <w:start w:val="1"/>
+      <w:numFmt w:val="bullet"/>
+      <w:lvlText w:val="■"/>
+      <w:lvlJc w:val="left"/>
+      <w:pPr>
+        <w:ind w:left="6480" w:hanging="360"/>
+      </w:pPr>
+      <w:rPr>
+        <w:u w:val="none"/>
+      </w:rPr>
+    </w:lvl>
+  </w:abstractNum>
+  <w:abstractNum w:abstractNumId="6">
+    <w:lvl w:ilvl="0">
+      <w:start w:val="1"/>
+      <w:numFmt w:val="bullet"/>
+      <w:lvlText w:val="●"/>
+      <w:lvlJc w:val="left"/>
+      <w:pPr>
+        <w:ind w:left="720" w:hanging="360"/>
+      </w:pPr>
+      <w:rPr>
+        <w:u w:val="none"/>
+      </w:rPr>
+    </w:lvl>
+    <w:lvl w:ilvl="1">
+      <w:start w:val="1"/>
+      <w:numFmt w:val="bullet"/>
+      <w:lvlText w:val="○"/>
+      <w:lvlJc w:val="left"/>
+      <w:pPr>
+        <w:ind w:left="1440" w:hanging="360"/>
+      </w:pPr>
+      <w:rPr>
+        <w:u w:val="none"/>
+      </w:rPr>
+    </w:lvl>
+    <w:lvl w:ilvl="2">
+      <w:start w:val="1"/>
+      <w:numFmt w:val="bullet"/>
+      <w:lvlText w:val="■"/>
+      <w:lvlJc w:val="left"/>
+      <w:pPr>
+        <w:ind w:left="2160" w:hanging="360"/>
+      </w:pPr>
+      <w:rPr>
+        <w:u w:val="none"/>
+      </w:rPr>
+    </w:lvl>
+    <w:lvl w:ilvl="3">
+      <w:start w:val="1"/>
+      <w:numFmt w:val="bullet"/>
+      <w:lvlText w:val="●"/>
+      <w:lvlJc w:val="left"/>
+      <w:pPr>
+        <w:ind w:left="2880" w:hanging="360"/>
+      </w:pPr>
+      <w:rPr>
+        <w:u w:val="none"/>
+      </w:rPr>
+    </w:lvl>
+    <w:lvl w:ilvl="4">
+      <w:start w:val="1"/>
+      <w:numFmt w:val="bullet"/>
+      <w:lvlText w:val="○"/>
+      <w:lvlJc w:val="left"/>
+      <w:pPr>
+        <w:ind w:left="3600" w:hanging="360"/>
+      </w:pPr>
+      <w:rPr>
+        <w:u w:val="none"/>
+      </w:rPr>
+    </w:lvl>
+    <w:lvl w:ilvl="5">
+      <w:start w:val="1"/>
+      <w:numFmt w:val="bullet"/>
+      <w:lvlText w:val="■"/>
+      <w:lvlJc w:val="left"/>
+      <w:pPr>
+        <w:ind w:left="4320" w:hanging="360"/>
+      </w:pPr>
+      <w:rPr>
+        <w:u w:val="none"/>
+      </w:rPr>
+    </w:lvl>
+    <w:lvl w:ilvl="6">
+      <w:start w:val="1"/>
+      <w:numFmt w:val="bullet"/>
+      <w:lvlText w:val="●"/>
+      <w:lvlJc w:val="left"/>
+      <w:pPr>
+        <w:ind w:left="5040" w:hanging="360"/>
+      </w:pPr>
+      <w:rPr>
+        <w:u w:val="none"/>
+      </w:rPr>
+    </w:lvl>
+    <w:lvl w:ilvl="7">
+      <w:start w:val="1"/>
+      <w:numFmt w:val="bullet"/>
+      <w:lvlText w:val="○"/>
+      <w:lvlJc w:val="left"/>
+      <w:pPr>
+        <w:ind w:left="5760" w:hanging="360"/>
+      </w:pPr>
+      <w:rPr>
+        <w:u w:val="none"/>
+      </w:rPr>
+    </w:lvl>
+    <w:lvl w:ilvl="8">
+      <w:start w:val="1"/>
+      <w:numFmt w:val="bullet"/>
+      <w:lvlText w:val="■"/>
+      <w:lvlJc w:val="left"/>
+      <w:pPr>
+        <w:ind w:left="6480" w:hanging="360"/>
+      </w:pPr>
+      <w:rPr>
+        <w:u w:val="none"/>
+      </w:rPr>
+    </w:lvl>
+  </w:abstractNum>
   <w:num w:numId="1">
     <w:abstractNumId w:val="1"/>
   </w:num>
@@ -1367,6 +1955,12 @@
   </w:num>
   <w:num w:numId="4">
     <w:abstractNumId w:val="4"/>
+  </w:num>
+  <w:num w:numId="5">
+    <w:abstractNumId w:val="5"/>
+  </w:num>
+  <w:num w:numId="6">
+    <w:abstractNumId w:val="6"/>
   </w:num>
 </w:numbering>
 </file>

</xml_diff>